<commit_message>
ajout qrcode 11 dans le doc ajout application
</commit_message>
<xml_diff>
--- a/geokh/QRCode/parcours_01/qrcode.docx
+++ b/geokh/QRCode/parcours_01/qrcode.docx
@@ -40,7 +40,7 @@
                   <v:path o:extrusionok="f" gradientshapeok="t" o:connecttype="rect"/>
                   <o:lock v:ext="edit" aspectratio="t"/>
                 </v:shapetype>
-                <v:shape id="_x0000_i1026" type="#_x0000_t75" style="width:172.5pt;height:172.5pt;mso-position-horizontal-relative:text;mso-position-vertical-relative:text;mso-width-relative:page;mso-height-relative:page">
+                <v:shape id="_x0000_i1025" type="#_x0000_t75" style="width:172.5pt;height:172.5pt;mso-position-horizontal-relative:text;mso-position-vertical-relative:text;mso-width-relative:page;mso-height-relative:page">
                   <v:imagedata r:id="rId4" o:title="balise_01_parcours_01"/>
                 </v:shape>
               </w:pict>
@@ -60,7 +60,7 @@
             </w:r>
             <w:r>
               <w:pict>
-                <v:shape id="_x0000_i1025" type="#_x0000_t75" style="width:172.5pt;height:172.5pt;mso-position-horizontal:absolute;mso-position-horizontal-relative:text;mso-position-vertical:absolute;mso-position-vertical-relative:text;mso-width-relative:page;mso-height-relative:page">
+                <v:shape id="_x0000_i1026" type="#_x0000_t75" style="width:172.5pt;height:172.5pt;mso-position-horizontal:absolute;mso-position-horizontal-relative:text;mso-position-vertical:absolute;mso-position-vertical-relative:text;mso-width-relative:page;mso-height-relative:page">
                   <v:imagedata r:id="rId5" o:title="balise_02_parcours_01"/>
                 </v:shape>
               </w:pict>
@@ -136,10 +136,7 @@
               </w:pict>
             </w:r>
             <w:r>
-              <w:t>b</w:t>
-            </w:r>
-            <w:r>
-              <w:t>alise_05</w:t>
+              <w:t>balise_05</w:t>
             </w:r>
             <w:r>
               <w:t>_parcours_01</w:t>
@@ -163,10 +160,7 @@
               </w:pict>
             </w:r>
             <w:r>
-              <w:t>b</w:t>
-            </w:r>
-            <w:r>
-              <w:t>alise_06</w:t>
+              <w:t>balise_06</w:t>
             </w:r>
             <w:r>
               <w:t>_parcours_01</w:t>
@@ -250,10 +244,7 @@
               </w:drawing>
             </w:r>
             <w:r>
-              <w:t>b</w:t>
-            </w:r>
-            <w:r>
-              <w:t>alise_07</w:t>
+              <w:t>balise_07</w:t>
             </w:r>
             <w:r>
               <w:t>_parcours_01</w:t>
@@ -334,10 +325,7 @@
               </w:drawing>
             </w:r>
             <w:r>
-              <w:t>b</w:t>
-            </w:r>
-            <w:r>
-              <w:t>alise_08</w:t>
+              <w:t>balise_08</w:t>
             </w:r>
             <w:r>
               <w:t>_parcours_01</w:t>
@@ -421,10 +409,7 @@
               </w:drawing>
             </w:r>
             <w:r>
-              <w:t>b</w:t>
-            </w:r>
-            <w:r>
-              <w:t>alise_09</w:t>
+              <w:t>balise_09</w:t>
             </w:r>
             <w:r>
               <w:t>_parcours_01</w:t>
@@ -507,10 +492,7 @@
               </w:drawing>
             </w:r>
             <w:r>
-              <w:t>b</w:t>
-            </w:r>
-            <w:r>
-              <w:t>alise_10</w:t>
+              <w:t>balise_10</w:t>
             </w:r>
             <w:r>
               <w:t>_parcours_01</w:t>
@@ -518,8 +500,89 @@
           </w:p>
           <w:p/>
         </w:tc>
-        <w:bookmarkStart w:id="0" w:name="_GoBack"/>
-        <w:bookmarkEnd w:id="0"/>
+      </w:tr>
+      <w:tr>
+        <w:tc>
+          <w:tcPr>
+            <w:tcW w:w="4531" w:type="dxa"/>
+          </w:tcPr>
+          <w:p>
+            <w:pPr>
+              <w:rPr>
+                <w:noProof/>
+                <w:lang w:eastAsia="fr-BE"/>
+              </w:rPr>
+            </w:pPr>
+            <w:r>
+              <w:rPr>
+                <w:noProof/>
+                <w:lang w:eastAsia="fr-BE"/>
+              </w:rPr>
+              <w:drawing>
+                <wp:inline distT="0" distB="0" distL="0" distR="0">
+                  <wp:extent cx="2409825" cy="2409825"/>
+                  <wp:effectExtent l="0" t="0" r="9525" b="9525"/>
+                  <wp:docPr id="5" name="Image 5"/>
+                  <wp:cNvGraphicFramePr>
+                    <a:graphicFrameLocks xmlns:a="http://schemas.openxmlformats.org/drawingml/2006/main" noChangeAspect="1"/>
+                  </wp:cNvGraphicFramePr>
+                  <a:graphic xmlns:a="http://schemas.openxmlformats.org/drawingml/2006/main">
+                    <a:graphicData uri="http://schemas.openxmlformats.org/drawingml/2006/picture">
+                      <pic:pic xmlns:pic="http://schemas.openxmlformats.org/drawingml/2006/picture">
+                        <pic:nvPicPr>
+                          <pic:cNvPr id="5" name="balise_11_parcours_01.jpg"/>
+                          <pic:cNvPicPr/>
+                        </pic:nvPicPr>
+                        <pic:blipFill>
+                          <a:blip r:embed="rId14">
+                            <a:extLst>
+                              <a:ext uri="{28A0092B-C50C-407E-A947-70E740481C1C}">
+                                <a14:useLocalDpi xmlns:a14="http://schemas.microsoft.com/office/drawing/2010/main" val="0"/>
+                              </a:ext>
+                            </a:extLst>
+                          </a:blip>
+                          <a:stretch>
+                            <a:fillRect/>
+                          </a:stretch>
+                        </pic:blipFill>
+                        <pic:spPr>
+                          <a:xfrm>
+                            <a:off x="0" y="0"/>
+                            <a:ext cx="2409825" cy="2409825"/>
+                          </a:xfrm>
+                          <a:prstGeom prst="rect">
+                            <a:avLst/>
+                          </a:prstGeom>
+                        </pic:spPr>
+                      </pic:pic>
+                    </a:graphicData>
+                  </a:graphic>
+                </wp:inline>
+              </w:drawing>
+            </w:r>
+            <w:r>
+              <w:t xml:space="preserve"> balise_11</w:t>
+            </w:r>
+            <w:bookmarkStart w:id="0" w:name="_GoBack"/>
+            <w:bookmarkEnd w:id="0"/>
+            <w:r>
+              <w:t>_parcours_01</w:t>
+            </w:r>
+          </w:p>
+        </w:tc>
+        <w:tc>
+          <w:tcPr>
+            <w:tcW w:w="4531" w:type="dxa"/>
+          </w:tcPr>
+          <w:p>
+            <w:pPr>
+              <w:rPr>
+                <w:noProof/>
+                <w:lang w:eastAsia="fr-BE"/>
+              </w:rPr>
+            </w:pPr>
+          </w:p>
+        </w:tc>
       </w:tr>
     </w:tbl>
     <w:p/>

</xml_diff>